<commit_message>
Библиотеки: configparser, json, Xlsxwriter
</commit_message>
<xml_diff>
--- a/Курсовая.docx
+++ b/Курсовая.docx
@@ -2243,11 +2243,7 @@
     <w:p>
       <w:pPr>
         <w:pStyle w:val="af0"/>
-      </w:pPr>
-    </w:p>
-    <w:p>
-      <w:pPr>
-        <w:pStyle w:val="af0"/>
+        <w:ind w:firstLine="0"/>
       </w:pPr>
     </w:p>
     <w:p>
@@ -2341,6 +2337,271 @@
       </w:r>
       <w:r>
         <w:t>графикой, использовалась по прямому назначению.</w:t>
+      </w:r>
+    </w:p>
+    <w:p>
+      <w:pPr>
+        <w:pStyle w:val="af0"/>
+      </w:pPr>
+    </w:p>
+    <w:p>
+      <w:pPr>
+        <w:pStyle w:val="af0"/>
+      </w:pPr>
+      <w:r>
+        <w:rPr>
+          <w:lang w:val="en-US"/>
+        </w:rPr>
+        <w:lastRenderedPageBreak/>
+        <w:t>C</w:t>
+      </w:r>
+      <w:r>
+        <w:t>onfig</w:t>
+      </w:r>
+      <w:r>
+        <w:rPr>
+          <w:lang w:val="en-US"/>
+        </w:rPr>
+        <w:t>P</w:t>
+      </w:r>
+      <w:r>
+        <w:t>arser</w:t>
+      </w:r>
+    </w:p>
+    <w:p>
+      <w:pPr>
+        <w:pStyle w:val="af0"/>
+      </w:pPr>
+      <w:r>
+        <w:rPr>
+          <w:lang w:val="en-US"/>
+        </w:rPr>
+        <w:t>C</w:t>
+      </w:r>
+      <w:r>
+        <w:t>onfig</w:t>
+      </w:r>
+      <w:r>
+        <w:rPr>
+          <w:lang w:val="en-US"/>
+        </w:rPr>
+        <w:t>P</w:t>
+      </w:r>
+      <w:r>
+        <w:t>arser</w:t>
+      </w:r>
+      <w:r>
+        <w:t xml:space="preserve"> </w:t>
+      </w:r>
+      <w:r>
+        <w:t>– встроенная библиотека</w:t>
+      </w:r>
+      <w:r>
+        <w:t xml:space="preserve"> </w:t>
+      </w:r>
+      <w:r>
+        <w:rPr>
+          <w:lang w:val="en-US"/>
+        </w:rPr>
+        <w:t>python</w:t>
+      </w:r>
+      <w:r>
+        <w:t xml:space="preserve">, дающая удобный доступ к конфигурационным файлам. Через эту библиотеку к программе был привязан файл конфигурации </w:t>
+      </w:r>
+      <w:r>
+        <w:rPr>
+          <w:lang w:val="en-US"/>
+        </w:rPr>
+        <w:t>config</w:t>
+      </w:r>
+      <w:r>
+        <w:t>.</w:t>
+      </w:r>
+      <w:r>
+        <w:rPr>
+          <w:lang w:val="en-US"/>
+        </w:rPr>
+        <w:t>ini</w:t>
+      </w:r>
+      <w:r>
+        <w:t>.</w:t>
+      </w:r>
+    </w:p>
+    <w:p>
+      <w:pPr>
+        <w:pStyle w:val="af0"/>
+      </w:pPr>
+    </w:p>
+    <w:p>
+      <w:pPr>
+        <w:pStyle w:val="af0"/>
+      </w:pPr>
+      <w:r>
+        <w:t>JSON</w:t>
+      </w:r>
+    </w:p>
+    <w:p>
+      <w:pPr>
+        <w:pStyle w:val="af0"/>
+        <w:rPr>
+          <w:lang w:val="en-US"/>
+        </w:rPr>
+      </w:pPr>
+      <w:r>
+        <w:t>JSON</w:t>
+      </w:r>
+      <w:r>
+        <w:t xml:space="preserve"> - </w:t>
+      </w:r>
+      <w:r>
+        <w:t>встроенная библиотека</w:t>
+      </w:r>
+      <w:r>
+        <w:t xml:space="preserve"> </w:t>
+      </w:r>
+      <w:r>
+        <w:rPr>
+          <w:lang w:val="en-US"/>
+        </w:rPr>
+        <w:t>python</w:t>
+      </w:r>
+      <w:r>
+        <w:t xml:space="preserve"> для кодирования и декодирования данных JSON. </w:t>
+      </w:r>
+      <w:r>
+        <w:t xml:space="preserve">Используется для экспорта данных в формат </w:t>
+      </w:r>
+      <w:r>
+        <w:rPr>
+          <w:lang w:val="en-US"/>
+        </w:rPr>
+        <w:t>json.</w:t>
+      </w:r>
+    </w:p>
+    <w:p>
+      <w:pPr>
+        <w:pStyle w:val="af0"/>
+      </w:pPr>
+    </w:p>
+    <w:p>
+      <w:pPr>
+        <w:pStyle w:val="af0"/>
+        <w:rPr>
+          <w:lang w:val="en-US"/>
+        </w:rPr>
+      </w:pPr>
+      <w:r>
+        <w:rPr>
+          <w:lang w:val="en-US"/>
+        </w:rPr>
+        <w:t>X</w:t>
+      </w:r>
+      <w:r>
+        <w:rPr>
+          <w:lang w:val="en-US"/>
+        </w:rPr>
+        <w:t>lsxwriter</w:t>
+      </w:r>
+    </w:p>
+    <w:p>
+      <w:pPr>
+        <w:pStyle w:val="af0"/>
+      </w:pPr>
+      <w:r>
+        <w:rPr>
+          <w:lang w:val="en-US"/>
+        </w:rPr>
+        <w:t>XlsxWriter</w:t>
+      </w:r>
+      <w:r>
+        <w:t xml:space="preserve"> – </w:t>
+      </w:r>
+      <w:r>
+        <w:t>библиотека</w:t>
+      </w:r>
+      <w:r>
+        <w:t xml:space="preserve"> </w:t>
+      </w:r>
+      <w:r>
+        <w:t>языка</w:t>
+      </w:r>
+      <w:r>
+        <w:t xml:space="preserve"> </w:t>
+      </w:r>
+      <w:r>
+        <w:rPr>
+          <w:lang w:val="en-US"/>
+        </w:rPr>
+        <w:t>python</w:t>
+      </w:r>
+      <w:r>
+        <w:t xml:space="preserve"> </w:t>
+      </w:r>
+      <w:r>
+        <w:t>предназначенная</w:t>
+      </w:r>
+      <w:r>
+        <w:t xml:space="preserve"> </w:t>
+      </w:r>
+      <w:r>
+        <w:t>для</w:t>
+      </w:r>
+      <w:r>
+        <w:t xml:space="preserve"> </w:t>
+      </w:r>
+      <w:r>
+        <w:t>записи</w:t>
+      </w:r>
+      <w:r>
+        <w:t xml:space="preserve"> </w:t>
+      </w:r>
+      <w:r>
+        <w:t>файлов</w:t>
+      </w:r>
+      <w:r>
+        <w:t xml:space="preserve"> </w:t>
+      </w:r>
+      <w:r>
+        <w:t>в</w:t>
+      </w:r>
+      <w:r>
+        <w:t xml:space="preserve"> </w:t>
+      </w:r>
+      <w:r>
+        <w:t>формату</w:t>
+      </w:r>
+      <w:r>
+        <w:t xml:space="preserve"> </w:t>
+      </w:r>
+      <w:r>
+        <w:rPr>
+          <w:lang w:val="en-US"/>
+        </w:rPr>
+        <w:t>Excel</w:t>
+      </w:r>
+      <w:r>
+        <w:t>.</w:t>
+      </w:r>
+      <w:r>
+        <w:t xml:space="preserve"> </w:t>
+      </w:r>
+      <w:r>
+        <w:t xml:space="preserve">Используется для экспорта данных в </w:t>
+      </w:r>
+      <w:r>
+        <w:t xml:space="preserve">таблицу </w:t>
+      </w:r>
+      <w:r>
+        <w:rPr>
+          <w:lang w:val="en-US"/>
+        </w:rPr>
+        <w:t>Excel</w:t>
+      </w:r>
+      <w:r>
+        <w:rPr>
+          <w:lang w:val="en-US"/>
+        </w:rPr>
+        <w:t>.</w:t>
       </w:r>
     </w:p>
     <w:p/>
@@ -2421,19 +2682,23 @@
         <w:keepNext/>
       </w:pPr>
       <w:r>
-        <w:t xml:space="preserve">Показания термометра отображаются на стандартном семисегментном дисплее. Для преобразования цифрового сигнала в вид, пригодный для </w:t>
-      </w:r>
+        <w:t xml:space="preserve">Показания термометра отображаются на стандартном семисегментном дисплее. Для преобразования цифрового сигнала в вид, пригодный для отображения на индикаторе, используется микросхема-дешифратор </w:t>
+      </w:r>
+      <w:r>
+        <w:t>К176ИД2</w:t>
+      </w:r>
+      <w:r>
+        <w:t>. Она и выполняет всю работу по формированию изображения и делает это по следующей схеме:</w:t>
+      </w:r>
+    </w:p>
+    <w:p>
+      <w:pPr>
+        <w:pStyle w:val="af0"/>
+        <w:keepNext/>
+        <w:ind w:firstLine="0"/>
+      </w:pPr>
       <w:bookmarkStart w:id="12" w:name="_GoBack"/>
       <w:bookmarkEnd w:id="12"/>
-      <w:r>
-        <w:t xml:space="preserve">отображения на индикаторе, используется микросхема-дешифратор </w:t>
-      </w:r>
-      <w:r>
-        <w:t>К176ИД2</w:t>
-      </w:r>
-      <w:r>
-        <w:t>. Она и выполняет всю работу по формированию изображения и делает это по следующей схеме:</w:t>
-      </w:r>
       <w:r>
         <w:pict>
           <v:shapetype id="_x0000_t75" coordsize="21600,21600" o:spt="75" o:preferrelative="t" path="m@4@5l@4@11@9@11@9@5xe" filled="f" stroked="f">
@@ -2468,27 +2733,14 @@
       <w:r>
         <w:t xml:space="preserve">Рис. </w:t>
       </w:r>
-      <w:r>
-        <w:fldChar w:fldCharType="begin"/>
-      </w:r>
-      <w:r>
-        <w:instrText xml:space="preserve"> SEQ Рис. \* ARABIC </w:instrText>
-      </w:r>
-      <w:r>
-        <w:fldChar w:fldCharType="separate"/>
-      </w:r>
-      <w:r>
-        <w:rPr>
-          <w:noProof/>
-        </w:rPr>
-        <w:t>1</w:t>
-      </w:r>
-      <w:r>
-        <w:rPr>
-          <w:noProof/>
-        </w:rPr>
-        <w:fldChar w:fldCharType="end"/>
-      </w:r>
+      <w:fldSimple w:instr=" SEQ Рис. \* ARABIC ">
+        <w:r>
+          <w:rPr>
+            <w:noProof/>
+          </w:rPr>
+          <w:t>1</w:t>
+        </w:r>
+      </w:fldSimple>
       <w:r>
         <w:t xml:space="preserve"> </w:t>
       </w:r>
@@ -2553,10 +2805,7 @@
         </w:numPr>
       </w:pPr>
       <w:r>
-        <w:t>Transforming – этап предварительной подготовки видео, в котором происходит настройка масштабирования и вращения</w:t>
-      </w:r>
-      <w:r>
-        <w:t>;</w:t>
+        <w:t>Transforming – этап предварительной подготовки видео, в котором происходит настройка масштабирования и вращения;</w:t>
       </w:r>
     </w:p>
     <w:p>
@@ -2589,10 +2838,8 @@
         </w:numPr>
       </w:pPr>
       <w:r>
-        <w:t>Naming –</w:t>
-      </w:r>
-      <w:r>
-        <w:t xml:space="preserve"> этап присваивания каждой точке имени, положения её сегмента в семисегментном индикаторе и распределения их между различными цифрами индикатора</w:t>
+        <w:lastRenderedPageBreak/>
+        <w:t>Naming – этап присваивания каждой точке имени, положения её сегмента в семисегментном индикаторе и распределения их между различными цифрами индикатора</w:t>
       </w:r>
       <w:r>
         <w:t>;</w:t>
@@ -2607,13 +2854,7 @@
         </w:numPr>
       </w:pPr>
       <w:r>
-        <w:t>Scanning</w:t>
-      </w:r>
-      <w:r>
-        <w:t xml:space="preserve"> </w:t>
-      </w:r>
-      <w:r>
-        <w:t>–</w:t>
+        <w:t>Scanning –</w:t>
       </w:r>
       <w:r>
         <w:t xml:space="preserve"> </w:t>
@@ -2640,19 +2881,13 @@
         <w:t>Fixing</w:t>
       </w:r>
       <w:r>
+        <w:t xml:space="preserve"> –</w:t>
+      </w:r>
+      <w:r>
         <w:t xml:space="preserve"> </w:t>
       </w:r>
       <w:r>
-        <w:t>–</w:t>
-      </w:r>
-      <w:r>
-        <w:t xml:space="preserve"> </w:t>
-      </w:r>
-      <w:r>
-        <w:t>этап</w:t>
-      </w:r>
-      <w:r>
-        <w:t xml:space="preserve"> коррекции положения ключевых точек, на случай если в процессе исследования температуры </w:t>
+        <w:t xml:space="preserve">этап коррекции положения ключевых точек, на случай если в процессе исследования температуры </w:t>
       </w:r>
       <w:r>
         <w:t>камера и термометр сместились друг относительно друга и расположение сегментов на изображении изменилось.</w:t>
@@ -2678,7 +2913,6 @@
         <w:pStyle w:val="af0"/>
       </w:pPr>
       <w:r>
-        <w:lastRenderedPageBreak/>
         <w:t>Последовательность этапов представлена на схеме:</w:t>
       </w:r>
     </w:p>
@@ -2689,7 +2923,7 @@
       </w:pPr>
       <w:r>
         <w:pict>
-          <v:shape id="_x0000_i1028" type="#_x0000_t75" style="width:256.5pt;height:369pt">
+          <v:shape id="_x0000_i1026" type="#_x0000_t75" style="width:256.5pt;height:369pt">
             <v:imagedata r:id="rId9" o:title="Схема этапов"/>
           </v:shape>
         </w:pict>
@@ -2705,35 +2939,16 @@
       <w:r>
         <w:t xml:space="preserve">Рис. </w:t>
       </w:r>
-      <w:r>
-        <w:fldChar w:fldCharType="begin"/>
-      </w:r>
-      <w:r>
-        <w:instrText xml:space="preserve"> SEQ Рис. \* ARABIC </w:instrText>
-      </w:r>
-      <w:r>
-        <w:fldChar w:fldCharType="separate"/>
-      </w:r>
-      <w:r>
-        <w:rPr>
-          <w:noProof/>
-        </w:rPr>
-        <w:t>2</w:t>
-      </w:r>
-      <w:r>
-        <w:rPr>
-          <w:noProof/>
-        </w:rPr>
-        <w:fldChar w:fldCharType="end"/>
-      </w:r>
-      <w:r>
-        <w:t xml:space="preserve"> </w:t>
-      </w:r>
-      <w:r>
-        <w:t>Последовательность этапов работы</w:t>
-      </w:r>
-      <w:r>
-        <w:t xml:space="preserve"> программы.</w:t>
+      <w:fldSimple w:instr=" SEQ Рис. \* ARABIC ">
+        <w:r>
+          <w:rPr>
+            <w:noProof/>
+          </w:rPr>
+          <w:t>2</w:t>
+        </w:r>
+      </w:fldSimple>
+      <w:r>
+        <w:t xml:space="preserve"> Последовательность этапов работы программы.</w:t>
       </w:r>
     </w:p>
     <w:p>
@@ -2748,8 +2963,9 @@
         <w:jc w:val="center"/>
       </w:pPr>
       <w:r>
+        <w:lastRenderedPageBreak/>
         <w:pict>
-          <v:shape id="_x0000_i1026" type="#_x0000_t75" style="width:495.75pt;height:189.75pt">
+          <v:shape id="_x0000_i1027" type="#_x0000_t75" style="width:495.75pt;height:189.75pt">
             <v:imagedata r:id="rId10" o:title="Схема" croptop="2009f"/>
           </v:shape>
         </w:pict>
@@ -2831,7 +3047,6 @@
         </w:numPr>
       </w:pPr>
       <w:r>
-        <w:lastRenderedPageBreak/>
         <w:t>Область предпросмотра текущей температуры, основанный на цвете ключевых точек;</w:t>
       </w:r>
     </w:p>
@@ -3046,22 +3261,10 @@
         <w:t>»</w:t>
       </w:r>
       <w:r>
-        <w:t xml:space="preserve"> </w:t>
-      </w:r>
-      <w:r>
-        <w:t xml:space="preserve">- </w:t>
-      </w:r>
-      <w:r>
-        <w:t xml:space="preserve">объект, являющийся </w:t>
-      </w:r>
-      <w:r>
-        <w:t xml:space="preserve">записью об определённой цифре </w:t>
-      </w:r>
-      <w:r>
-        <w:t>дисплея</w:t>
-      </w:r>
-      <w:r>
-        <w:t xml:space="preserve"> термометра и хранящий в себе массив объектов класса </w:t>
+        <w:t xml:space="preserve"> - </w:t>
+      </w:r>
+      <w:r>
+        <w:t xml:space="preserve">объект, являющийся записью об определённой цифре дисплея термометра и хранящий в себе массив объектов класса </w:t>
       </w:r>
       <w:r>
         <w:rPr>
@@ -3084,6 +3287,7 @@
         <w:pStyle w:val="af0"/>
       </w:pPr>
       <w:r>
+        <w:lastRenderedPageBreak/>
         <w:t xml:space="preserve">Согласно руководству по написанию кода на </w:t>
       </w:r>
       <w:r>
@@ -3615,7 +3819,7 @@
           <w:rPr>
             <w:noProof/>
           </w:rPr>
-          <w:t>5</w:t>
+          <w:t>7</w:t>
         </w:r>
         <w:r>
           <w:fldChar w:fldCharType="end"/>
@@ -6057,6 +6261,7 @@
   <w:style w:type="character" w:default="1" w:styleId="a0">
     <w:name w:val="Default Paragraph Font"/>
     <w:uiPriority w:val="1"/>
+    <w:semiHidden/>
     <w:unhideWhenUsed/>
   </w:style>
   <w:style w:type="table" w:default="1" w:styleId="a1">
@@ -6646,7 +6851,7 @@
 </file>
 
 <file path=customXml/itemProps1.xml><?xml version="1.0" encoding="utf-8"?>
-<ds:datastoreItem xmlns:ds="http://schemas.openxmlformats.org/officeDocument/2006/customXml" ds:itemID="{3504598A-EB2C-4E7F-924C-8278D88C352E}">
+<ds:datastoreItem xmlns:ds="http://schemas.openxmlformats.org/officeDocument/2006/customXml" ds:itemID="{2D9FAF70-06D8-4BA5-8336-BD301692C482}">
   <ds:schemaRefs>
     <ds:schemaRef ds:uri="http://schemas.openxmlformats.org/officeDocument/2006/bibliography"/>
   </ds:schemaRefs>

</xml_diff>

<commit_message>
Этапы: "Placement", "Naming", "Scanning"
</commit_message>
<xml_diff>
--- a/Курсовая.docx
+++ b/Курсовая.docx
@@ -730,7 +730,7 @@
           <w:r>
             <w:fldChar w:fldCharType="separate"/>
           </w:r>
-          <w:hyperlink w:anchor="_Toc94800804" w:history="1">
+          <w:hyperlink w:anchor="_Toc94878471" w:history="1">
             <w:r>
               <w:rPr>
                 <w:rStyle w:val="a4"/>
@@ -757,7 +757,7 @@
                 <w:noProof/>
                 <w:webHidden/>
               </w:rPr>
-              <w:instrText xml:space="preserve"> PAGEREF _Toc94800804 \h </w:instrText>
+              <w:instrText xml:space="preserve"> PAGEREF _Toc94878471 \h </w:instrText>
             </w:r>
             <w:r>
               <w:rPr>
@@ -802,7 +802,7 @@
               <w:lang w:eastAsia="ru-RU"/>
             </w:rPr>
           </w:pPr>
-          <w:hyperlink w:anchor="_Toc94800805" w:history="1">
+          <w:hyperlink w:anchor="_Toc94878472" w:history="1">
             <w:r>
               <w:rPr>
                 <w:rStyle w:val="a4"/>
@@ -845,7 +845,7 @@
                 <w:noProof/>
                 <w:webHidden/>
               </w:rPr>
-              <w:instrText xml:space="preserve"> PAGEREF _Toc94800805 \h </w:instrText>
+              <w:instrText xml:space="preserve"> PAGEREF _Toc94878472 \h </w:instrText>
             </w:r>
             <w:r>
               <w:rPr>
@@ -889,7 +889,7 @@
               <w:lang w:eastAsia="ru-RU"/>
             </w:rPr>
           </w:pPr>
-          <w:hyperlink w:anchor="_Toc94800806" w:history="1">
+          <w:hyperlink w:anchor="_Toc94878473" w:history="1">
             <w:r>
               <w:rPr>
                 <w:rStyle w:val="a4"/>
@@ -931,7 +931,7 @@
                 <w:noProof/>
                 <w:webHidden/>
               </w:rPr>
-              <w:instrText xml:space="preserve"> PAGEREF _Toc94800806 \h </w:instrText>
+              <w:instrText xml:space="preserve"> PAGEREF _Toc94878473 \h </w:instrText>
             </w:r>
             <w:r>
               <w:rPr>
@@ -975,7 +975,7 @@
               <w:lang w:eastAsia="ru-RU"/>
             </w:rPr>
           </w:pPr>
-          <w:hyperlink w:anchor="_Toc94800807" w:history="1">
+          <w:hyperlink w:anchor="_Toc94878474" w:history="1">
             <w:r>
               <w:rPr>
                 <w:rStyle w:val="a4"/>
@@ -1002,7 +1002,7 @@
                 <w:noProof/>
                 <w:webHidden/>
               </w:rPr>
-              <w:instrText xml:space="preserve"> PAGEREF _Toc94800807 \h </w:instrText>
+              <w:instrText xml:space="preserve"> PAGEREF _Toc94878474 \h </w:instrText>
             </w:r>
             <w:r>
               <w:rPr>
@@ -1046,7 +1046,7 @@
               <w:lang w:eastAsia="ru-RU"/>
             </w:rPr>
           </w:pPr>
-          <w:hyperlink w:anchor="_Toc94800808" w:history="1">
+          <w:hyperlink w:anchor="_Toc94878475" w:history="1">
             <w:r>
               <w:rPr>
                 <w:rStyle w:val="a4"/>
@@ -1073,7 +1073,7 @@
                 <w:noProof/>
                 <w:webHidden/>
               </w:rPr>
-              <w:instrText xml:space="preserve"> PAGEREF _Toc94800808 \h </w:instrText>
+              <w:instrText xml:space="preserve"> PAGEREF _Toc94878475 \h </w:instrText>
             </w:r>
             <w:r>
               <w:rPr>
@@ -1117,7 +1117,7 @@
               <w:lang w:eastAsia="ru-RU"/>
             </w:rPr>
           </w:pPr>
-          <w:hyperlink w:anchor="_Toc94800809" w:history="1">
+          <w:hyperlink w:anchor="_Toc94878476" w:history="1">
             <w:r>
               <w:rPr>
                 <w:rStyle w:val="a4"/>
@@ -1144,7 +1144,7 @@
                 <w:noProof/>
                 <w:webHidden/>
               </w:rPr>
-              <w:instrText xml:space="preserve"> PAGEREF _Toc94800809 \h </w:instrText>
+              <w:instrText xml:space="preserve"> PAGEREF _Toc94878476 \h </w:instrText>
             </w:r>
             <w:r>
               <w:rPr>
@@ -1188,7 +1188,7 @@
               <w:lang w:eastAsia="ru-RU"/>
             </w:rPr>
           </w:pPr>
-          <w:hyperlink w:anchor="_Toc94800810" w:history="1">
+          <w:hyperlink w:anchor="_Toc94878477" w:history="1">
             <w:r>
               <w:rPr>
                 <w:rStyle w:val="a4"/>
@@ -1215,7 +1215,7 @@
                 <w:noProof/>
                 <w:webHidden/>
               </w:rPr>
-              <w:instrText xml:space="preserve"> PAGEREF _Toc94800810 \h </w:instrText>
+              <w:instrText xml:space="preserve"> PAGEREF _Toc94878477 \h </w:instrText>
             </w:r>
             <w:r>
               <w:rPr>
@@ -1259,7 +1259,7 @@
               <w:lang w:eastAsia="ru-RU"/>
             </w:rPr>
           </w:pPr>
-          <w:hyperlink w:anchor="_Toc94800811" w:history="1">
+          <w:hyperlink w:anchor="_Toc94878478" w:history="1">
             <w:r>
               <w:rPr>
                 <w:rStyle w:val="a4"/>
@@ -1286,7 +1286,7 @@
                 <w:noProof/>
                 <w:webHidden/>
               </w:rPr>
-              <w:instrText xml:space="preserve"> PAGEREF _Toc94800811 \h </w:instrText>
+              <w:instrText xml:space="preserve"> PAGEREF _Toc94878478 \h </w:instrText>
             </w:r>
             <w:r>
               <w:rPr>
@@ -1330,7 +1330,7 @@
               <w:lang w:eastAsia="ru-RU"/>
             </w:rPr>
           </w:pPr>
-          <w:hyperlink w:anchor="_Toc94800812" w:history="1">
+          <w:hyperlink w:anchor="_Toc94878479" w:history="1">
             <w:r>
               <w:rPr>
                 <w:rStyle w:val="a4"/>
@@ -1357,7 +1357,7 @@
                 <w:noProof/>
                 <w:webHidden/>
               </w:rPr>
-              <w:instrText xml:space="preserve"> PAGEREF _Toc94800812 \h </w:instrText>
+              <w:instrText xml:space="preserve"> PAGEREF _Toc94878479 \h </w:instrText>
             </w:r>
             <w:r>
               <w:rPr>
@@ -1401,7 +1401,7 @@
               <w:lang w:eastAsia="ru-RU"/>
             </w:rPr>
           </w:pPr>
-          <w:hyperlink w:anchor="_Toc94800813" w:history="1">
+          <w:hyperlink w:anchor="_Toc94878480" w:history="1">
             <w:r>
               <w:rPr>
                 <w:rStyle w:val="a4"/>
@@ -1443,7 +1443,7 @@
                 <w:noProof/>
                 <w:webHidden/>
               </w:rPr>
-              <w:instrText xml:space="preserve"> PAGEREF _Toc94800813 \h </w:instrText>
+              <w:instrText xml:space="preserve"> PAGEREF _Toc94878480 \h </w:instrText>
             </w:r>
             <w:r>
               <w:rPr>
@@ -1487,7 +1487,7 @@
               <w:lang w:eastAsia="ru-RU"/>
             </w:rPr>
           </w:pPr>
-          <w:hyperlink w:anchor="_Toc94800814" w:history="1">
+          <w:hyperlink w:anchor="_Toc94878481" w:history="1">
             <w:r>
               <w:rPr>
                 <w:rStyle w:val="a4"/>
@@ -1514,7 +1514,7 @@
                 <w:noProof/>
                 <w:webHidden/>
               </w:rPr>
-              <w:instrText xml:space="preserve"> PAGEREF _Toc94800814 \h </w:instrText>
+              <w:instrText xml:space="preserve"> PAGEREF _Toc94878481 \h </w:instrText>
             </w:r>
             <w:r>
               <w:rPr>
@@ -1534,7 +1534,7 @@
                 <w:noProof/>
                 <w:webHidden/>
               </w:rPr>
-              <w:t>12</w:t>
+              <w:t>13</w:t>
             </w:r>
             <w:r>
               <w:rPr>
@@ -1558,7 +1558,7 @@
               <w:lang w:eastAsia="ru-RU"/>
             </w:rPr>
           </w:pPr>
-          <w:hyperlink w:anchor="_Toc94800815" w:history="1">
+          <w:hyperlink w:anchor="_Toc94878482" w:history="1">
             <w:r>
               <w:rPr>
                 <w:rStyle w:val="a4"/>
@@ -1585,7 +1585,7 @@
                 <w:noProof/>
                 <w:webHidden/>
               </w:rPr>
-              <w:instrText xml:space="preserve"> PAGEREF _Toc94800815 \h </w:instrText>
+              <w:instrText xml:space="preserve"> PAGEREF _Toc94878482 \h </w:instrText>
             </w:r>
             <w:r>
               <w:rPr>
@@ -1605,7 +1605,7 @@
                 <w:noProof/>
                 <w:webHidden/>
               </w:rPr>
-              <w:t>12</w:t>
+              <w:t>13</w:t>
             </w:r>
             <w:r>
               <w:rPr>
@@ -1629,7 +1629,7 @@
               <w:lang w:eastAsia="ru-RU"/>
             </w:rPr>
           </w:pPr>
-          <w:hyperlink w:anchor="_Toc94800816" w:history="1">
+          <w:hyperlink w:anchor="_Toc94878483" w:history="1">
             <w:r>
               <w:rPr>
                 <w:rStyle w:val="a4"/>
@@ -1656,7 +1656,7 @@
                 <w:noProof/>
                 <w:webHidden/>
               </w:rPr>
-              <w:instrText xml:space="preserve"> PAGEREF _Toc94800816 \h </w:instrText>
+              <w:instrText xml:space="preserve"> PAGEREF _Toc94878483 \h </w:instrText>
             </w:r>
             <w:r>
               <w:rPr>
@@ -1676,7 +1676,7 @@
                 <w:noProof/>
                 <w:webHidden/>
               </w:rPr>
-              <w:t>12</w:t>
+              <w:t>13</w:t>
             </w:r>
             <w:r>
               <w:rPr>
@@ -1700,7 +1700,7 @@
               <w:lang w:eastAsia="ru-RU"/>
             </w:rPr>
           </w:pPr>
-          <w:hyperlink w:anchor="_Toc94800817" w:history="1">
+          <w:hyperlink w:anchor="_Toc94878484" w:history="1">
             <w:r>
               <w:rPr>
                 <w:rStyle w:val="a4"/>
@@ -1729,7 +1729,7 @@
                 <w:noProof/>
                 <w:webHidden/>
               </w:rPr>
-              <w:instrText xml:space="preserve"> PAGEREF _Toc94800817 \h </w:instrText>
+              <w:instrText xml:space="preserve"> PAGEREF _Toc94878484 \h </w:instrText>
             </w:r>
             <w:r>
               <w:rPr>
@@ -1749,7 +1749,7 @@
                 <w:noProof/>
                 <w:webHidden/>
               </w:rPr>
-              <w:t>13</w:t>
+              <w:t>14</w:t>
             </w:r>
             <w:r>
               <w:rPr>
@@ -1801,7 +1801,7 @@
       </w:pPr>
       <w:bookmarkStart w:id="0" w:name="_Toc36557345"/>
       <w:bookmarkStart w:id="1" w:name="_Toc93317601"/>
-      <w:bookmarkStart w:id="2" w:name="_Toc94800804"/>
+      <w:bookmarkStart w:id="2" w:name="_Toc94878471"/>
       <w:r>
         <w:rPr>
           <w:b w:val="0"/>
@@ -2188,7 +2188,7 @@
       </w:pPr>
       <w:bookmarkStart w:id="3" w:name="_Toc93317602"/>
       <w:bookmarkStart w:id="4" w:name="_Toc36557346"/>
-      <w:bookmarkStart w:id="5" w:name="_Toc94800805"/>
+      <w:bookmarkStart w:id="5" w:name="_Toc94878472"/>
       <w:r>
         <w:rPr>
           <w:b w:val="0"/>
@@ -2235,7 +2235,7 @@
       <w:pPr>
         <w:pStyle w:val="2"/>
       </w:pPr>
-      <w:bookmarkStart w:id="7" w:name="_Toc94800806"/>
+      <w:bookmarkStart w:id="7" w:name="_Toc94878473"/>
       <w:r>
         <w:t xml:space="preserve">1.1. Особенности языка программирования </w:t>
       </w:r>
@@ -2278,7 +2278,7 @@
         <w:pStyle w:val="2"/>
       </w:pPr>
       <w:bookmarkStart w:id="8" w:name="_Toc93323408"/>
-      <w:bookmarkStart w:id="9" w:name="_Toc94800807"/>
+      <w:bookmarkStart w:id="9" w:name="_Toc94878474"/>
       <w:r>
         <w:t>1.2</w:t>
       </w:r>
@@ -2814,7 +2814,7 @@
         <w:pStyle w:val="2"/>
       </w:pPr>
       <w:bookmarkStart w:id="10" w:name="_Toc93323409"/>
-      <w:bookmarkStart w:id="11" w:name="_Toc94800808"/>
+      <w:bookmarkStart w:id="11" w:name="_Toc94878475"/>
       <w:r>
         <w:t>1.</w:t>
       </w:r>
@@ -3016,7 +3016,7 @@
       <w:pPr>
         <w:pStyle w:val="2"/>
       </w:pPr>
-      <w:bookmarkStart w:id="12" w:name="_Toc94800809"/>
+      <w:bookmarkStart w:id="12" w:name="_Toc94878476"/>
       <w:r>
         <w:t>1.</w:t>
       </w:r>
@@ -3827,7 +3827,7 @@
       </w:pPr>
       <w:bookmarkStart w:id="13" w:name="_Toc36557347"/>
       <w:bookmarkStart w:id="14" w:name="_Toc93317603"/>
-      <w:bookmarkStart w:id="15" w:name="_Toc94800810"/>
+      <w:bookmarkStart w:id="15" w:name="_Toc94878477"/>
       <w:r>
         <w:rPr>
           <w:b w:val="0"/>
@@ -3858,7 +3858,7 @@
       <w:pPr>
         <w:pStyle w:val="2"/>
       </w:pPr>
-      <w:bookmarkStart w:id="19" w:name="_Toc94800811"/>
+      <w:bookmarkStart w:id="19" w:name="_Toc94878478"/>
       <w:r>
         <w:t>2.1. Разработка структуры программы.</w:t>
       </w:r>
@@ -3872,7 +3872,7 @@
           <w:sz w:val="28"/>
         </w:rPr>
       </w:pPr>
-      <w:bookmarkStart w:id="20" w:name="_Toc94800812"/>
+      <w:bookmarkStart w:id="20" w:name="_Toc94878479"/>
       <w:r>
         <w:rPr>
           <w:sz w:val="28"/>
@@ -4123,7 +4123,7 @@
           <w:sz w:val="28"/>
         </w:rPr>
       </w:pPr>
-      <w:bookmarkStart w:id="21" w:name="_Toc94800813"/>
+      <w:bookmarkStart w:id="21" w:name="_Toc94878480"/>
       <w:r>
         <w:rPr>
           <w:sz w:val="28"/>
@@ -6452,13 +6452,7 @@
         <w:t>°</w:t>
       </w:r>
       <w:r>
-        <w:t xml:space="preserve">. </w:t>
-      </w:r>
-      <w:r>
-        <w:t xml:space="preserve">По нажатию на </w:t>
-      </w:r>
-      <w:r>
-        <w:t>«</w:t>
+        <w:t>. По нажатию на «</w:t>
       </w:r>
       <w:r>
         <w:rPr>
@@ -6549,17 +6543,45 @@
     </w:p>
     <w:p>
       <w:pPr>
-        <w:pStyle w:val="af0"/>
-      </w:pPr>
-      <w:bookmarkStart w:id="22" w:name="_GoBack"/>
-      <w:bookmarkEnd w:id="22"/>
-    </w:p>
-    <w:p>
-      <w:pPr>
-        <w:pStyle w:val="af0"/>
-      </w:pPr>
-      <w:r>
-        <w:t xml:space="preserve">Если текущий </w:t>
+        <w:pStyle w:val="4"/>
+        <w:rPr>
+          <w:lang w:val="en-US"/>
+        </w:rPr>
+      </w:pPr>
+      <w:r>
+        <w:t>2.1.2.6 Этап «</w:t>
+      </w:r>
+      <w:r>
+        <w:t>Placement</w:t>
+      </w:r>
+      <w:r>
+        <w:t>»</w:t>
+      </w:r>
+    </w:p>
+    <w:p>
+      <w:pPr>
+        <w:pStyle w:val="af0"/>
+      </w:pPr>
+      <w:r>
+        <w:t>На этапе «</w:t>
+      </w:r>
+      <w:r>
+        <w:t>Placement</w:t>
+      </w:r>
+      <w:r>
+        <w:t xml:space="preserve">» пользователь должен расставить ключевые точки. В методе </w:t>
+      </w:r>
+      <w:r>
+        <w:rPr>
+          <w:lang w:val="en-US"/>
+        </w:rPr>
+        <w:t>onMouse</w:t>
+      </w:r>
+      <w:r>
+        <w:t>, е</w:t>
+      </w:r>
+      <w:r>
+        <w:t xml:space="preserve">сли текущий </w:t>
       </w:r>
       <w:r>
         <w:t>этап «</w:t>
@@ -6595,7 +6617,25 @@
         <w:t xml:space="preserve"> по полученным координатам.</w:t>
       </w:r>
       <w:r>
-        <w:t xml:space="preserve"> Полученный объект добавляется в список неназванных сегментов и в список истории сегментов. В случае нажатия клавиши backspace и программа не перешла на следующий этап, </w:t>
+        <w:t xml:space="preserve"> </w:t>
+      </w:r>
+      <w:r>
+        <w:t>Новый</w:t>
+      </w:r>
+      <w:r>
+        <w:t xml:space="preserve"> объект добавляется в список неназванных сегментов и в список истории сегментов. В случае нажатия клавиши </w:t>
+      </w:r>
+      <w:r>
+        <w:t>‘</w:t>
+      </w:r>
+      <w:r>
+        <w:t>backspace</w:t>
+      </w:r>
+      <w:r>
+        <w:t>’</w:t>
+      </w:r>
+      <w:r>
+        <w:t xml:space="preserve"> и программа не перешла на следующий этап, </w:t>
       </w:r>
       <w:r>
         <w:t xml:space="preserve">через метод removeLast, </w:t>
@@ -6610,35 +6650,317 @@
     <w:p>
       <w:pPr>
         <w:pStyle w:val="af0"/>
-      </w:pPr>
-      <w:r>
-        <w:t xml:space="preserve">Если текущий этап «Naming», относительно позиции мыши выполняется поиск ближайшего сегмента из списка неназванных и </w:t>
-      </w:r>
-    </w:p>
-    <w:p>
-      <w:pPr>
-        <w:pStyle w:val="af0"/>
-      </w:pPr>
-    </w:p>
-    <w:p>
-      <w:pPr>
-        <w:pStyle w:val="af0"/>
-      </w:pPr>
-    </w:p>
-    <w:p>
-      <w:pPr>
-        <w:pStyle w:val="af0"/>
-      </w:pPr>
-    </w:p>
-    <w:p>
-      <w:pPr>
-        <w:pStyle w:val="af0"/>
-      </w:pPr>
-    </w:p>
-    <w:p>
-      <w:pPr>
-        <w:pStyle w:val="af0"/>
-      </w:pPr>
+        <w:ind w:firstLine="0"/>
+        <w:jc w:val="center"/>
+      </w:pPr>
+      <w:r>
+        <w:rPr>
+          <w:noProof/>
+          <w:lang w:eastAsia="ru-RU"/>
+        </w:rPr>
+        <w:drawing>
+          <wp:inline distT="0" distB="0" distL="0" distR="0" wp14:anchorId="21238BF8" wp14:editId="6BBD7E5C">
+            <wp:extent cx="4029075" cy="2895600"/>
+            <wp:effectExtent l="19050" t="19050" r="9525" b="0"/>
+            <wp:docPr id="1" name="Рисунок 1" descr="C:\Users\UFO_2\AppData\Local\Microsoft\Windows\INetCache\Content.Word\Пример расстановки.png"/>
+            <wp:cNvGraphicFramePr>
+              <a:graphicFrameLocks xmlns:a="http://schemas.openxmlformats.org/drawingml/2006/main" noChangeAspect="1"/>
+            </wp:cNvGraphicFramePr>
+            <a:graphic xmlns:a="http://schemas.openxmlformats.org/drawingml/2006/main">
+              <a:graphicData uri="http://schemas.openxmlformats.org/drawingml/2006/picture">
+                <pic:pic xmlns:pic="http://schemas.openxmlformats.org/drawingml/2006/picture">
+                  <pic:nvPicPr>
+                    <pic:cNvPr id="0" name="Picture 28" descr="C:\Users\UFO_2\AppData\Local\Microsoft\Windows\INetCache\Content.Word\Пример расстановки.png"/>
+                    <pic:cNvPicPr>
+                      <a:picLocks noChangeAspect="1" noChangeArrowheads="1"/>
+                    </pic:cNvPicPr>
+                  </pic:nvPicPr>
+                  <pic:blipFill>
+                    <a:blip r:embed="rId13">
+                      <a:extLst>
+                        <a:ext uri="{28A0092B-C50C-407E-A947-70E740481C1C}">
+                          <a14:useLocalDpi xmlns:a14="http://schemas.microsoft.com/office/drawing/2010/main" val="0"/>
+                        </a:ext>
+                      </a:extLst>
+                    </a:blip>
+                    <a:srcRect l="212" t="578" b="1157"/>
+                    <a:stretch>
+                      <a:fillRect/>
+                    </a:stretch>
+                  </pic:blipFill>
+                  <pic:spPr bwMode="auto">
+                    <a:xfrm>
+                      <a:off x="0" y="0"/>
+                      <a:ext cx="4029075" cy="2895600"/>
+                    </a:xfrm>
+                    <a:prstGeom prst="rect">
+                      <a:avLst/>
+                    </a:prstGeom>
+                    <a:noFill/>
+                    <a:ln w="9525" cmpd="sng">
+                      <a:solidFill>
+                        <a:schemeClr val="tx1">
+                          <a:lumMod val="100000"/>
+                          <a:lumOff val="0"/>
+                        </a:schemeClr>
+                      </a:solidFill>
+                      <a:miter lim="800000"/>
+                      <a:headEnd/>
+                      <a:tailEnd/>
+                    </a:ln>
+                    <a:effectLst/>
+                  </pic:spPr>
+                </pic:pic>
+              </a:graphicData>
+            </a:graphic>
+          </wp:inline>
+        </w:drawing>
+      </w:r>
+    </w:p>
+    <w:p>
+      <w:pPr>
+        <w:pStyle w:val="af3"/>
+      </w:pPr>
+      <w:r>
+        <w:t>Рис. 6 Пример расстановки ключевых точек.</w:t>
+      </w:r>
+    </w:p>
+    <w:p>
+      <w:pPr>
+        <w:pStyle w:val="4"/>
+      </w:pPr>
+      <w:r>
+        <w:lastRenderedPageBreak/>
+        <w:t xml:space="preserve">2.1.2.7 </w:t>
+      </w:r>
+      <w:r>
+        <w:t>Э</w:t>
+      </w:r>
+      <w:r>
+        <w:t>тап «Naming»</w:t>
+      </w:r>
+    </w:p>
+    <w:p>
+      <w:pPr>
+        <w:pStyle w:val="af0"/>
+      </w:pPr>
+      <w:r>
+        <w:t>Э</w:t>
+      </w:r>
+      <w:r>
+        <w:t>тап «Naming»</w:t>
+      </w:r>
+      <w:r>
+        <w:t xml:space="preserve"> необходим для точного </w:t>
+      </w:r>
+      <w:r>
+        <w:t>присваивания каждой точке положения её сегмента в семисегментном индикаторе и распределения их между различными цифрами индикатора</w:t>
+      </w:r>
+      <w:r>
+        <w:t xml:space="preserve">. </w:t>
+      </w:r>
+    </w:p>
+    <w:p>
+      <w:pPr>
+        <w:pStyle w:val="af0"/>
+      </w:pPr>
+      <w:r>
+        <w:t xml:space="preserve">Присваивание положения </w:t>
+      </w:r>
+      <w:r>
+        <w:t xml:space="preserve">сегмента </w:t>
+      </w:r>
+      <w:r>
+        <w:t xml:space="preserve">внутри </w:t>
+      </w:r>
+      <w:r>
+        <w:t>цифры</w:t>
+      </w:r>
+      <w:r>
+        <w:t xml:space="preserve"> </w:t>
+      </w:r>
+      <w:r>
+        <w:t xml:space="preserve">идёт по порядку сверху вниз, слева направо. То есть сначала пользователь нажимает на верхний сегмент, за ним на левый верхний, правый верхний, средний, нижний левый, нижний правый, нижний. </w:t>
+      </w:r>
+      <w:r>
+        <w:t>Наименование цифр идёт по порядку слева направо.</w:t>
+      </w:r>
+      <w:r>
+        <w:t xml:space="preserve"> </w:t>
+      </w:r>
+      <w:r>
+        <w:t>Названные сегменты приобретают зелёную обводку, а сегменты, входящие в заполненную цифру, синюю.</w:t>
+      </w:r>
+    </w:p>
+    <w:p>
+      <w:pPr>
+        <w:pStyle w:val="af0"/>
+        <w:ind w:firstLine="0"/>
+        <w:jc w:val="center"/>
+      </w:pPr>
+      <w:r>
+        <w:pict>
+          <v:shape id="_x0000_i1081" type="#_x0000_t75" style="width:447pt;height:319.5pt;mso-position-horizontal:absolute;mso-position-horizontal-relative:text;mso-position-vertical:top;mso-position-vertical-relative:text;mso-width-relative:page;mso-height-relative:page" o:bordertopcolor="yellow pure" o:borderleftcolor="yellow pure" o:borderbottomcolor="yellow pure" o:borderrightcolor="yellow pure">
+            <v:imagedata r:id="rId14" o:title="Пример наименований" cropbottom="1650f" cropleft="217f" cropright="543f"/>
+            <w10:bordertop type="single" width="6"/>
+            <w10:borderleft type="single" width="6"/>
+            <w10:borderbottom type="single" width="6"/>
+            <w10:borderright type="single" width="6"/>
+          </v:shape>
+        </w:pict>
+      </w:r>
+    </w:p>
+    <w:p>
+      <w:pPr>
+        <w:pStyle w:val="af3"/>
+      </w:pPr>
+      <w:r>
+        <w:t xml:space="preserve">Рис. </w:t>
+      </w:r>
+      <w:r>
+        <w:t>7</w:t>
+      </w:r>
+      <w:r>
+        <w:t xml:space="preserve"> Пример </w:t>
+      </w:r>
+      <w:r>
+        <w:t>названных</w:t>
+      </w:r>
+      <w:bookmarkStart w:id="22" w:name="_GoBack"/>
+      <w:bookmarkEnd w:id="22"/>
+      <w:r>
+        <w:t xml:space="preserve"> ключевых точек.</w:t>
+      </w:r>
+    </w:p>
+    <w:p>
+      <w:pPr>
+        <w:pStyle w:val="af0"/>
+      </w:pPr>
+      <w:r>
+        <w:t xml:space="preserve">В методе </w:t>
+      </w:r>
+      <w:r>
+        <w:rPr>
+          <w:lang w:val="en-US"/>
+        </w:rPr>
+        <w:t>onMouse</w:t>
+      </w:r>
+      <w:r>
+        <w:t>, е</w:t>
+      </w:r>
+      <w:r>
+        <w:t>сли текущий этап «Naming», относительно позиции мыши выполняется поиск ближайшего с</w:t>
+      </w:r>
+      <w:r>
+        <w:t xml:space="preserve">егмента из списка неназванных </w:t>
+      </w:r>
+      <w:r>
+        <w:t xml:space="preserve">и ему присваивается имя из списка всех имён по индексу </w:t>
+      </w:r>
+      <w:r>
+        <w:t>“</w:t>
+      </w:r>
+      <w:r>
+        <w:t>name_index</w:t>
+      </w:r>
+      <w:r>
+        <w:t>”</w:t>
+      </w:r>
+      <w:r>
+        <w:t>, после к этому полю прибавляется единица и берётся остаток от деления на 7.</w:t>
+      </w:r>
+    </w:p>
+    <w:p>
+      <w:pPr>
+        <w:pStyle w:val="af0"/>
+      </w:pPr>
+      <w:r>
+        <w:t>Выход из данного этапа возможен только, если все сегменты имеют имя и список неназванных сегментов пуст.</w:t>
+      </w:r>
+    </w:p>
+    <w:p>
+      <w:pPr>
+        <w:pStyle w:val="4"/>
+      </w:pPr>
+      <w:r>
+        <w:t>2.1.2.8 Этап «</w:t>
+      </w:r>
+      <w:r>
+        <w:t>Scanning</w:t>
+      </w:r>
+      <w:r>
+        <w:t>»</w:t>
+      </w:r>
+    </w:p>
+    <w:p>
+      <w:pPr>
+        <w:pStyle w:val="af0"/>
+      </w:pPr>
+      <w:r>
+        <w:t>Scanning – этап сканирования в котором на основании всех ключевых точек собирается информация о состоянии каждого элемента индикатора</w:t>
+      </w:r>
+      <w:r>
+        <w:t>.</w:t>
+      </w:r>
+      <w:r>
+        <w:t xml:space="preserve"> Полученная информация </w:t>
+      </w:r>
+      <w:r>
+        <w:t xml:space="preserve">интерпретируется </w:t>
+      </w:r>
+      <w:r>
+        <w:t xml:space="preserve">классом </w:t>
+      </w:r>
+      <w:r>
+        <w:t>Interrupt</w:t>
+      </w:r>
+      <w:r>
+        <w:t xml:space="preserve"> и сохраняется в словарь </w:t>
+      </w:r>
+      <w:r>
+        <w:t>“global_scan_data”</w:t>
+      </w:r>
+      <w:r>
+        <w:t xml:space="preserve">. По окончанию сканирования сырые данные возвращаются в класс </w:t>
+      </w:r>
+      <w:r>
+        <w:rPr>
+          <w:lang w:val="en-US"/>
+        </w:rPr>
+        <w:t>App</w:t>
+      </w:r>
+      <w:r>
+        <w:t>, который их экспортирует в нужный формат</w:t>
+      </w:r>
+      <w:r>
+        <w:t>.</w:t>
+      </w:r>
+    </w:p>
+    <w:p>
+      <w:pPr>
+        <w:pStyle w:val="4"/>
+        <w:rPr>
+          <w:rStyle w:val="af6"/>
+        </w:rPr>
+      </w:pPr>
+      <w:r>
+        <w:lastRenderedPageBreak/>
+        <w:t>2.1.2.9 Этап «</w:t>
+      </w:r>
+      <w:r>
+        <w:t>Fixing</w:t>
+      </w:r>
+      <w:r>
+        <w:t>»</w:t>
+      </w:r>
+    </w:p>
+    <w:p>
+      <w:pPr>
+        <w:pStyle w:val="af0"/>
+      </w:pPr>
+      <w:r>
+        <w:t>Fixing – этап коррекции положения ключевых точек, на случай если в процессе исследования температуры камера и термометр сместились друг относительно друга и расположение сегментов на изображении изменилось.</w:t>
+      </w:r>
     </w:p>
     <w:p>
       <w:pPr>
@@ -6650,7 +6972,7 @@
         <w:pStyle w:val="2"/>
       </w:pPr>
       <w:bookmarkStart w:id="23" w:name="_Toc93323412"/>
-      <w:bookmarkStart w:id="24" w:name="_Toc94800814"/>
+      <w:bookmarkStart w:id="24" w:name="_Toc94878481"/>
       <w:r>
         <w:t>2.2. Проблемы, возникшие во время разработки.</w:t>
       </w:r>
@@ -6670,7 +6992,7 @@
         <w:pStyle w:val="2"/>
       </w:pPr>
       <w:bookmarkStart w:id="25" w:name="_Toc93323413"/>
-      <w:bookmarkStart w:id="26" w:name="_Toc94800815"/>
+      <w:bookmarkStart w:id="26" w:name="_Toc94878482"/>
       <w:r>
         <w:t>2.3. Тестирование программы.</w:t>
       </w:r>
@@ -6710,12 +7032,11 @@
           <w:b w:val="0"/>
         </w:rPr>
       </w:pPr>
-      <w:bookmarkStart w:id="27" w:name="_Toc94800816"/>
+      <w:bookmarkStart w:id="27" w:name="_Toc94878483"/>
       <w:r>
         <w:rPr>
           <w:b w:val="0"/>
         </w:rPr>
-        <w:lastRenderedPageBreak/>
         <w:t>ЗАКЛЮЧЕНИЕ</w:t>
       </w:r>
       <w:bookmarkEnd w:id="17"/>
@@ -6741,7 +7062,7 @@
       </w:pPr>
       <w:bookmarkStart w:id="28" w:name="_Toc36557350"/>
       <w:bookmarkStart w:id="29" w:name="_Toc93317605"/>
-      <w:bookmarkStart w:id="30" w:name="_Toc94800817"/>
+      <w:bookmarkStart w:id="30" w:name="_Toc94878484"/>
       <w:r>
         <w:rPr>
           <w:rFonts w:eastAsia="Times New Roman"/>
@@ -6776,7 +7097,7 @@
           <w:color w:val="000000" w:themeColor="text1"/>
         </w:rPr>
       </w:pPr>
-      <w:hyperlink r:id="rId13" w:history="1">
+      <w:hyperlink r:id="rId15" w:history="1">
         <w:r>
           <w:rPr>
             <w:rStyle w:val="a4"/>
@@ -6811,7 +7132,7 @@
           <w:color w:val="000000" w:themeColor="text1"/>
         </w:rPr>
       </w:pPr>
-      <w:hyperlink r:id="rId14" w:history="1">
+      <w:hyperlink r:id="rId16" w:history="1">
         <w:r>
           <w:rPr>
             <w:rStyle w:val="a4"/>
@@ -6852,7 +7173,7 @@
           <w:color w:val="000000" w:themeColor="text1"/>
         </w:rPr>
       </w:pPr>
-      <w:hyperlink r:id="rId15" w:history="1">
+      <w:hyperlink r:id="rId17" w:history="1">
         <w:r>
           <w:rPr>
             <w:rStyle w:val="a4"/>
@@ -6930,7 +7251,7 @@
           <w:color w:val="000000" w:themeColor="text1"/>
         </w:rPr>
       </w:pPr>
-      <w:hyperlink r:id="rId16" w:history="1">
+      <w:hyperlink r:id="rId18" w:history="1">
         <w:r>
           <w:rPr>
             <w:rStyle w:val="a4"/>
@@ -7026,7 +7347,7 @@
           <w:color w:val="000000" w:themeColor="text1"/>
         </w:rPr>
       </w:pPr>
-      <w:hyperlink r:id="rId17" w:history="1">
+      <w:hyperlink r:id="rId19" w:history="1">
         <w:r>
           <w:rPr>
             <w:rStyle w:val="a4"/>
@@ -7048,7 +7369,7 @@
           <w:color w:val="000000" w:themeColor="text1"/>
         </w:rPr>
       </w:pPr>
-      <w:hyperlink r:id="rId18" w:history="1">
+      <w:hyperlink r:id="rId20" w:history="1">
         <w:r>
           <w:rPr>
             <w:rStyle w:val="a4"/>
@@ -7075,7 +7396,7 @@
       </w:pPr>
     </w:p>
     <w:sectPr>
-      <w:footerReference w:type="default" r:id="rId19"/>
+      <w:footerReference w:type="default" r:id="rId21"/>
       <w:pgSz w:w="11906" w:h="16838"/>
       <w:pgMar w:top="851" w:right="851" w:bottom="851" w:left="1134" w:header="709" w:footer="709" w:gutter="0"/>
       <w:cols w:space="708"/>
@@ -7137,7 +7458,7 @@
           <w:rPr>
             <w:noProof/>
           </w:rPr>
-          <w:t>12</w:t>
+          <w:t>14</w:t>
         </w:r>
         <w:r>
           <w:rPr>
@@ -10944,6 +11265,18 @@
       <w:sz w:val="28"/>
     </w:rPr>
   </w:style>
+  <w:style w:type="character" w:styleId="af6">
+    <w:name w:val="Subtle Emphasis"/>
+    <w:basedOn w:val="a0"/>
+    <w:uiPriority w:val="19"/>
+    <w:qFormat/>
+    <w:rsid w:val="00BC277D"/>
+    <w:rPr>
+      <w:i/>
+      <w:iCs/>
+      <w:color w:val="404040" w:themeColor="text1" w:themeTint="BF"/>
+    </w:rPr>
+  </w:style>
 </w:styles>
 </file>
 
@@ -11213,7 +11546,7 @@
 </file>
 
 <file path=customXml/itemProps1.xml><?xml version="1.0" encoding="utf-8"?>
-<ds:datastoreItem xmlns:ds="http://schemas.openxmlformats.org/officeDocument/2006/customXml" ds:itemID="{998384A8-2F86-4F09-A881-1C516173DAF5}">
+<ds:datastoreItem xmlns:ds="http://schemas.openxmlformats.org/officeDocument/2006/customXml" ds:itemID="{41E1319B-E76B-48CD-945A-4A252BFC8633}">
   <ds:schemaRefs>
     <ds:schemaRef ds:uri="http://schemas.openxmlformats.org/officeDocument/2006/bibliography"/>
   </ds:schemaRefs>

</xml_diff>